<commit_message>
0509 | meeting update | DE, S02P31A201-2
</commit_message>
<xml_diff>
--- a/document/프로젝트계획서_A201.docx
+++ b/document/프로젝트계획서_A201.docx
@@ -232,7 +232,7 @@
           <w:sz w:val="36"/>
           <w:szCs w:val="36"/>
         </w:rPr>
-        <w:t>4</w:t>
+        <w:t>11</w:t>
       </w:r>
     </w:p>
     <w:p>
@@ -346,15 +346,25 @@
           <w:sz w:val="36"/>
           <w:szCs w:val="36"/>
         </w:rPr>
-        <w:t>팀장,</w:t>
-      </w:r>
-      <w:r>
-        <w:rPr>
+        <w:t>송다은</w:t>
+      </w:r>
+      <w:r>
+        <w:rPr>
+          <w:rFonts w:hint="eastAsia"/>
           <w:b/>
           <w:color w:val="000000" w:themeColor="text1"/>
           <w:sz w:val="36"/>
           <w:szCs w:val="36"/>
         </w:rPr>
+        <w:t>,</w:t>
+      </w:r>
+      <w:r>
+        <w:rPr>
+          <w:b/>
+          <w:color w:val="000000" w:themeColor="text1"/>
+          <w:sz w:val="36"/>
+          <w:szCs w:val="36"/>
+        </w:rPr>
         <w:t xml:space="preserve"> </w:t>
       </w:r>
       <w:r>
@@ -365,7 +375,7 @@
           <w:sz w:val="36"/>
           <w:szCs w:val="36"/>
         </w:rPr>
-        <w:t>팀원1</w:t>
+        <w:t>박준성</w:t>
       </w:r>
       <w:r>
         <w:rPr>
@@ -376,6 +386,7 @@
         </w:rPr>
         <w:t xml:space="preserve">, </w:t>
       </w:r>
+      <w:proofErr w:type="spellStart"/>
       <w:r>
         <w:rPr>
           <w:rFonts w:hint="eastAsia"/>
@@ -384,8 +395,9 @@
           <w:sz w:val="36"/>
           <w:szCs w:val="36"/>
         </w:rPr>
-        <w:t>팀원2</w:t>
-      </w:r>
+        <w:t>조서원</w:t>
+      </w:r>
+      <w:proofErr w:type="spellEnd"/>
       <w:r>
         <w:rPr>
           <w:b/>
@@ -395,6 +407,7 @@
         </w:rPr>
         <w:t xml:space="preserve">, </w:t>
       </w:r>
+      <w:proofErr w:type="spellStart"/>
       <w:r>
         <w:rPr>
           <w:rFonts w:hint="eastAsia"/>
@@ -403,8 +416,9 @@
           <w:sz w:val="36"/>
           <w:szCs w:val="36"/>
         </w:rPr>
-        <w:t>팀원3</w:t>
-      </w:r>
+        <w:t>정택진</w:t>
+      </w:r>
+      <w:proofErr w:type="spellEnd"/>
       <w:r>
         <w:rPr>
           <w:b/>
@@ -422,7 +436,7 @@
           <w:sz w:val="36"/>
           <w:szCs w:val="36"/>
         </w:rPr>
-        <w:t>팀원4</w:t>
+        <w:t>황정호</w:t>
       </w:r>
     </w:p>
     <w:p>
@@ -1908,7 +1922,6 @@
       <w:pPr>
         <w:ind w:firstLine="220"/>
         <w:rPr>
-          <w:rFonts w:hint="eastAsia"/>
           <w:color w:val="000000" w:themeColor="text1"/>
         </w:rPr>
       </w:pPr>
@@ -9489,6 +9502,7 @@
     <w:lsdException w:name="HTML Sample" w:semiHidden="1" w:unhideWhenUsed="1"/>
     <w:lsdException w:name="HTML Typewriter" w:semiHidden="1" w:unhideWhenUsed="1"/>
     <w:lsdException w:name="HTML Variable" w:semiHidden="1" w:unhideWhenUsed="1"/>
+    <w:lsdException w:name="Normal Table" w:semiHidden="1" w:unhideWhenUsed="1"/>
     <w:lsdException w:name="annotation subject" w:semiHidden="1" w:unhideWhenUsed="1"/>
     <w:lsdException w:name="No List" w:semiHidden="1" w:unhideWhenUsed="1"/>
     <w:lsdException w:name="Outline List 1" w:semiHidden="1" w:unhideWhenUsed="1"/>
@@ -9531,8 +9545,11 @@
     <w:lsdException w:name="Table Contemporary" w:semiHidden="1" w:unhideWhenUsed="1"/>
     <w:lsdException w:name="Table Elegant" w:semiHidden="1" w:unhideWhenUsed="1"/>
     <w:lsdException w:name="Table Professional" w:semiHidden="1" w:unhideWhenUsed="1"/>
+    <w:lsdException w:name="Table Subtle 1" w:semiHidden="1" w:unhideWhenUsed="1"/>
     <w:lsdException w:name="Table Subtle 2" w:semiHidden="1" w:unhideWhenUsed="1"/>
     <w:lsdException w:name="Table Web 1" w:semiHidden="1" w:unhideWhenUsed="1"/>
+    <w:lsdException w:name="Table Web 2" w:semiHidden="1" w:unhideWhenUsed="1"/>
+    <w:lsdException w:name="Table Web 3" w:semiHidden="1" w:unhideWhenUsed="1"/>
     <w:lsdException w:name="Balloon Text" w:semiHidden="1" w:unhideWhenUsed="1"/>
     <w:lsdException w:name="Table Grid" w:uiPriority="39"/>
     <w:lsdException w:name="Table Theme" w:semiHidden="1" w:unhideWhenUsed="1"/>

</xml_diff>

<commit_message>
0513 | wireframe write | DE, S02P31A201-5
</commit_message>
<xml_diff>
--- a/document/프로젝트계획서_A201.docx
+++ b/document/프로젝트계획서_A201.docx
@@ -316,6 +316,7 @@
         </w:rPr>
         <w:t xml:space="preserve">, </w:t>
       </w:r>
+      <w:proofErr w:type="spellStart"/>
       <w:r>
         <w:rPr>
           <w:rFonts w:hint="eastAsia"/>
@@ -326,6 +327,7 @@
         </w:rPr>
         <w:t>조서원</w:t>
       </w:r>
+      <w:proofErr w:type="spellEnd"/>
       <w:r>
         <w:rPr>
           <w:b/>
@@ -335,6 +337,7 @@
         </w:rPr>
         <w:t xml:space="preserve">, </w:t>
       </w:r>
+      <w:proofErr w:type="spellStart"/>
       <w:r>
         <w:rPr>
           <w:rFonts w:hint="eastAsia"/>
@@ -345,6 +348,7 @@
         </w:rPr>
         <w:t>정택진</w:t>
       </w:r>
+      <w:proofErr w:type="spellEnd"/>
       <w:r>
         <w:rPr>
           <w:b/>
@@ -446,27 +450,14 @@
           </w:rPr>
           <w:tab/>
         </w:r>
-        <w:r>
-          <w:fldChar w:fldCharType="begin"/>
-        </w:r>
-        <w:r>
-          <w:instrText>PAGEREF  _Toc39068462\* MERGEFORMAT</w:instrText>
-        </w:r>
-        <w:r>
-          <w:fldChar w:fldCharType="separate"/>
-        </w:r>
-        <w:r>
-          <w:rPr>
-            <w:color w:val="000000" w:themeColor="text1"/>
-          </w:rPr>
-          <w:t>3</w:t>
-        </w:r>
-        <w:r>
-          <w:rPr>
-            <w:color w:val="000000" w:themeColor="text1"/>
-          </w:rPr>
-          <w:fldChar w:fldCharType="end"/>
-        </w:r>
+        <w:fldSimple w:instr="PAGEREF  _Toc39068462\* MERGEFORMAT">
+          <w:r>
+            <w:rPr>
+              <w:color w:val="000000" w:themeColor="text1"/>
+            </w:rPr>
+            <w:t>3</w:t>
+          </w:r>
+        </w:fldSimple>
       </w:hyperlink>
     </w:p>
     <w:p>
@@ -496,27 +487,14 @@
           </w:rPr>
           <w:tab/>
         </w:r>
-        <w:r>
-          <w:fldChar w:fldCharType="begin"/>
-        </w:r>
-        <w:r>
-          <w:instrText>PAGEREF  _Toc39068463\* MERGEFORMAT</w:instrText>
-        </w:r>
-        <w:r>
-          <w:fldChar w:fldCharType="separate"/>
-        </w:r>
-        <w:r>
-          <w:rPr>
-            <w:color w:val="000000" w:themeColor="text1"/>
-          </w:rPr>
-          <w:t>3</w:t>
-        </w:r>
-        <w:r>
-          <w:rPr>
-            <w:color w:val="000000" w:themeColor="text1"/>
-          </w:rPr>
-          <w:fldChar w:fldCharType="end"/>
-        </w:r>
+        <w:fldSimple w:instr="PAGEREF  _Toc39068463\* MERGEFORMAT">
+          <w:r>
+            <w:rPr>
+              <w:color w:val="000000" w:themeColor="text1"/>
+            </w:rPr>
+            <w:t>3</w:t>
+          </w:r>
+        </w:fldSimple>
       </w:hyperlink>
     </w:p>
     <w:p>
@@ -546,27 +524,14 @@
           </w:rPr>
           <w:tab/>
         </w:r>
-        <w:r>
-          <w:fldChar w:fldCharType="begin"/>
-        </w:r>
-        <w:r>
-          <w:instrText>PAGEREF  _Toc39068464\* MERGEFORMAT</w:instrText>
-        </w:r>
-        <w:r>
-          <w:fldChar w:fldCharType="separate"/>
-        </w:r>
-        <w:r>
-          <w:rPr>
-            <w:color w:val="000000" w:themeColor="text1"/>
-          </w:rPr>
-          <w:t>3</w:t>
-        </w:r>
-        <w:r>
-          <w:rPr>
-            <w:color w:val="000000" w:themeColor="text1"/>
-          </w:rPr>
-          <w:fldChar w:fldCharType="end"/>
-        </w:r>
+        <w:fldSimple w:instr="PAGEREF  _Toc39068464\* MERGEFORMAT">
+          <w:r>
+            <w:rPr>
+              <w:color w:val="000000" w:themeColor="text1"/>
+            </w:rPr>
+            <w:t>3</w:t>
+          </w:r>
+        </w:fldSimple>
       </w:hyperlink>
     </w:p>
     <w:p>
@@ -596,27 +561,14 @@
           </w:rPr>
           <w:tab/>
         </w:r>
-        <w:r>
-          <w:fldChar w:fldCharType="begin"/>
-        </w:r>
-        <w:r>
-          <w:instrText>PAGEREF  _Toc39068465\* MERGEFORMAT</w:instrText>
-        </w:r>
-        <w:r>
-          <w:fldChar w:fldCharType="separate"/>
-        </w:r>
-        <w:r>
-          <w:rPr>
-            <w:color w:val="000000" w:themeColor="text1"/>
-          </w:rPr>
-          <w:t>4</w:t>
-        </w:r>
-        <w:r>
-          <w:rPr>
-            <w:color w:val="000000" w:themeColor="text1"/>
-          </w:rPr>
-          <w:fldChar w:fldCharType="end"/>
-        </w:r>
+        <w:fldSimple w:instr="PAGEREF  _Toc39068465\* MERGEFORMAT">
+          <w:r>
+            <w:rPr>
+              <w:color w:val="000000" w:themeColor="text1"/>
+            </w:rPr>
+            <w:t>4</w:t>
+          </w:r>
+        </w:fldSimple>
       </w:hyperlink>
     </w:p>
     <w:p>
@@ -646,27 +598,14 @@
           </w:rPr>
           <w:tab/>
         </w:r>
-        <w:r>
-          <w:fldChar w:fldCharType="begin"/>
-        </w:r>
-        <w:r>
-          <w:instrText>PAGEREF  _Toc39068466\* MERGEFORMAT</w:instrText>
-        </w:r>
-        <w:r>
-          <w:fldChar w:fldCharType="separate"/>
-        </w:r>
-        <w:r>
-          <w:rPr>
-            <w:color w:val="000000" w:themeColor="text1"/>
-          </w:rPr>
-          <w:t>5</w:t>
-        </w:r>
-        <w:r>
-          <w:rPr>
-            <w:color w:val="000000" w:themeColor="text1"/>
-          </w:rPr>
-          <w:fldChar w:fldCharType="end"/>
-        </w:r>
+        <w:fldSimple w:instr="PAGEREF  _Toc39068466\* MERGEFORMAT">
+          <w:r>
+            <w:rPr>
+              <w:color w:val="000000" w:themeColor="text1"/>
+            </w:rPr>
+            <w:t>5</w:t>
+          </w:r>
+        </w:fldSimple>
       </w:hyperlink>
     </w:p>
     <w:p>
@@ -696,27 +635,14 @@
           </w:rPr>
           <w:tab/>
         </w:r>
-        <w:r>
-          <w:fldChar w:fldCharType="begin"/>
-        </w:r>
-        <w:r>
-          <w:instrText>PAGEREF  _Toc39068467\* MERGEFORMAT</w:instrText>
-        </w:r>
-        <w:r>
-          <w:fldChar w:fldCharType="separate"/>
-        </w:r>
-        <w:r>
-          <w:rPr>
-            <w:color w:val="000000" w:themeColor="text1"/>
-          </w:rPr>
-          <w:t>5</w:t>
-        </w:r>
-        <w:r>
-          <w:rPr>
-            <w:color w:val="000000" w:themeColor="text1"/>
-          </w:rPr>
-          <w:fldChar w:fldCharType="end"/>
-        </w:r>
+        <w:fldSimple w:instr="PAGEREF  _Toc39068467\* MERGEFORMAT">
+          <w:r>
+            <w:rPr>
+              <w:color w:val="000000" w:themeColor="text1"/>
+            </w:rPr>
+            <w:t>5</w:t>
+          </w:r>
+        </w:fldSimple>
       </w:hyperlink>
     </w:p>
     <w:p>
@@ -746,27 +672,14 @@
           </w:rPr>
           <w:tab/>
         </w:r>
-        <w:r>
-          <w:fldChar w:fldCharType="begin"/>
-        </w:r>
-        <w:r>
-          <w:instrText>PAGEREF  _Toc39068468\* MERGEFORMAT</w:instrText>
-        </w:r>
-        <w:r>
-          <w:fldChar w:fldCharType="separate"/>
-        </w:r>
-        <w:r>
-          <w:rPr>
-            <w:color w:val="000000" w:themeColor="text1"/>
-          </w:rPr>
-          <w:t>5</w:t>
-        </w:r>
-        <w:r>
-          <w:rPr>
-            <w:color w:val="000000" w:themeColor="text1"/>
-          </w:rPr>
-          <w:fldChar w:fldCharType="end"/>
-        </w:r>
+        <w:fldSimple w:instr="PAGEREF  _Toc39068468\* MERGEFORMAT">
+          <w:r>
+            <w:rPr>
+              <w:color w:val="000000" w:themeColor="text1"/>
+            </w:rPr>
+            <w:t>5</w:t>
+          </w:r>
+        </w:fldSimple>
       </w:hyperlink>
     </w:p>
     <w:p>
@@ -796,27 +709,14 @@
           </w:rPr>
           <w:tab/>
         </w:r>
-        <w:r>
-          <w:fldChar w:fldCharType="begin"/>
-        </w:r>
-        <w:r>
-          <w:instrText>PAGEREF  _Toc39068469\* MERGEFORMAT</w:instrText>
-        </w:r>
-        <w:r>
-          <w:fldChar w:fldCharType="separate"/>
-        </w:r>
-        <w:r>
-          <w:rPr>
-            <w:color w:val="000000" w:themeColor="text1"/>
-          </w:rPr>
-          <w:t>6</w:t>
-        </w:r>
-        <w:r>
-          <w:rPr>
-            <w:color w:val="000000" w:themeColor="text1"/>
-          </w:rPr>
-          <w:fldChar w:fldCharType="end"/>
-        </w:r>
+        <w:fldSimple w:instr="PAGEREF  _Toc39068469\* MERGEFORMAT">
+          <w:r>
+            <w:rPr>
+              <w:color w:val="000000" w:themeColor="text1"/>
+            </w:rPr>
+            <w:t>6</w:t>
+          </w:r>
+        </w:fldSimple>
       </w:hyperlink>
     </w:p>
     <w:p>
@@ -846,27 +746,14 @@
           </w:rPr>
           <w:tab/>
         </w:r>
-        <w:r>
-          <w:fldChar w:fldCharType="begin"/>
-        </w:r>
-        <w:r>
-          <w:instrText>PAGEREF  _Toc39068470\* MERGEFORMAT</w:instrText>
-        </w:r>
-        <w:r>
-          <w:fldChar w:fldCharType="separate"/>
-        </w:r>
-        <w:r>
-          <w:rPr>
-            <w:color w:val="000000" w:themeColor="text1"/>
-          </w:rPr>
-          <w:t>7</w:t>
-        </w:r>
-        <w:r>
-          <w:rPr>
-            <w:color w:val="000000" w:themeColor="text1"/>
-          </w:rPr>
-          <w:fldChar w:fldCharType="end"/>
-        </w:r>
+        <w:fldSimple w:instr="PAGEREF  _Toc39068470\* MERGEFORMAT">
+          <w:r>
+            <w:rPr>
+              <w:color w:val="000000" w:themeColor="text1"/>
+            </w:rPr>
+            <w:t>7</w:t>
+          </w:r>
+        </w:fldSimple>
       </w:hyperlink>
     </w:p>
     <w:p>
@@ -896,27 +783,14 @@
           </w:rPr>
           <w:tab/>
         </w:r>
-        <w:r>
-          <w:fldChar w:fldCharType="begin"/>
-        </w:r>
-        <w:r>
-          <w:instrText>PAGEREF  _Toc39068471\* MERGEFORMAT</w:instrText>
-        </w:r>
-        <w:r>
-          <w:fldChar w:fldCharType="separate"/>
-        </w:r>
-        <w:r>
-          <w:rPr>
-            <w:color w:val="000000" w:themeColor="text1"/>
-          </w:rPr>
-          <w:t>7</w:t>
-        </w:r>
-        <w:r>
-          <w:rPr>
-            <w:color w:val="000000" w:themeColor="text1"/>
-          </w:rPr>
-          <w:fldChar w:fldCharType="end"/>
-        </w:r>
+        <w:fldSimple w:instr="PAGEREF  _Toc39068471\* MERGEFORMAT">
+          <w:r>
+            <w:rPr>
+              <w:color w:val="000000" w:themeColor="text1"/>
+            </w:rPr>
+            <w:t>7</w:t>
+          </w:r>
+        </w:fldSimple>
       </w:hyperlink>
     </w:p>
     <w:p>
@@ -946,27 +820,14 @@
           </w:rPr>
           <w:tab/>
         </w:r>
-        <w:r>
-          <w:fldChar w:fldCharType="begin"/>
-        </w:r>
-        <w:r>
-          <w:instrText>PAGEREF  _Toc39068472\* MERGEFORMAT</w:instrText>
-        </w:r>
-        <w:r>
-          <w:fldChar w:fldCharType="separate"/>
-        </w:r>
-        <w:r>
-          <w:rPr>
-            <w:color w:val="000000" w:themeColor="text1"/>
-          </w:rPr>
-          <w:t>7</w:t>
-        </w:r>
-        <w:r>
-          <w:rPr>
-            <w:color w:val="000000" w:themeColor="text1"/>
-          </w:rPr>
-          <w:fldChar w:fldCharType="end"/>
-        </w:r>
+        <w:fldSimple w:instr="PAGEREF  _Toc39068472\* MERGEFORMAT">
+          <w:r>
+            <w:rPr>
+              <w:color w:val="000000" w:themeColor="text1"/>
+            </w:rPr>
+            <w:t>7</w:t>
+          </w:r>
+        </w:fldSimple>
       </w:hyperlink>
     </w:p>
     <w:p>
@@ -1088,8 +949,17 @@
           <w:rFonts w:hint="eastAsia"/>
           <w:color w:val="000000" w:themeColor="text1"/>
         </w:rPr>
-        <w:t>온라인 쇼핑과 패션 커뮤니티가 활성화되고있다</w:t>
-      </w:r>
+        <w:t xml:space="preserve">온라인 쇼핑과 패션 커뮤니티가 </w:t>
+      </w:r>
+      <w:proofErr w:type="gramStart"/>
+      <w:r>
+        <w:rPr>
+          <w:rFonts w:hint="eastAsia"/>
+          <w:color w:val="000000" w:themeColor="text1"/>
+        </w:rPr>
+        <w:t>활성화되고있다</w:t>
+      </w:r>
+      <w:proofErr w:type="gramEnd"/>
     </w:p>
     <w:p>
       <w:pPr>
@@ -1152,7 +1022,23 @@
           <w:rFonts w:hint="eastAsia"/>
           <w:color w:val="000000" w:themeColor="text1"/>
         </w:rPr>
-        <w:t>패션 업계 종사자들은 다른 직군에 비해 상대적으로 긴 업무 시간과 높은 업무 강도에 시달린다. 하지만 열악한 근무환경에 비해 연봉이 낮은 편이다.</w:t>
+        <w:t xml:space="preserve">패션 업계 종사자들은 다른 </w:t>
+      </w:r>
+      <w:proofErr w:type="spellStart"/>
+      <w:r>
+        <w:rPr>
+          <w:rFonts w:hint="eastAsia"/>
+          <w:color w:val="000000" w:themeColor="text1"/>
+        </w:rPr>
+        <w:t>직군에</w:t>
+      </w:r>
+      <w:proofErr w:type="spellEnd"/>
+      <w:r>
+        <w:rPr>
+          <w:rFonts w:hint="eastAsia"/>
+          <w:color w:val="000000" w:themeColor="text1"/>
+        </w:rPr>
+        <w:t xml:space="preserve"> 비해 상대적으로 긴 업무 시간과 높은 업무 강도에 시달린다. 하지만 열악한 근무환경에 비해 연봉이 낮은 편이다.</w:t>
       </w:r>
     </w:p>
     <w:p>
@@ -1200,8 +1086,17 @@
           <w:rFonts w:hint="eastAsia"/>
           <w:color w:val="000000" w:themeColor="text1"/>
         </w:rPr>
-        <w:t>3-1) 유어아웃핏</w:t>
-      </w:r>
+        <w:t xml:space="preserve">3-1) </w:t>
+      </w:r>
+      <w:proofErr w:type="spellStart"/>
+      <w:r>
+        <w:rPr>
+          <w:rFonts w:hint="eastAsia"/>
+          <w:color w:val="000000" w:themeColor="text1"/>
+        </w:rPr>
+        <w:t>유어아웃핏</w:t>
+      </w:r>
+      <w:proofErr w:type="spellEnd"/>
       <w:r>
         <w:rPr>
           <w:color w:val="000000" w:themeColor="text1"/>
@@ -1276,7 +1171,23 @@
           <w:rFonts w:hint="eastAsia"/>
           <w:color w:val="000000" w:themeColor="text1"/>
         </w:rPr>
-        <w:t>서비스 이용자는 전문가 또는 패션 관련 종사자와의 상담을 통해 스타일에 대한 고민과 스트레스를 해소 하고 패션에 대한 자신감을 가질 수 있다. 또한</w:t>
+        <w:t xml:space="preserve">서비스 이용자는 전문가 또는 패션 관련 종사자와의 상담을 통해 스타일에 대한 고민과 스트레스를 </w:t>
+      </w:r>
+      <w:proofErr w:type="gramStart"/>
+      <w:r>
+        <w:rPr>
+          <w:rFonts w:hint="eastAsia"/>
+          <w:color w:val="000000" w:themeColor="text1"/>
+        </w:rPr>
+        <w:t>해소 하고</w:t>
+      </w:r>
+      <w:proofErr w:type="gramEnd"/>
+      <w:r>
+        <w:rPr>
+          <w:rFonts w:hint="eastAsia"/>
+          <w:color w:val="000000" w:themeColor="text1"/>
+        </w:rPr>
+        <w:t xml:space="preserve"> 패션에 대한 자신감을 가질 수 있다. 또한</w:t>
       </w:r>
       <w:r>
         <w:rPr>
@@ -1308,12 +1219,53 @@
           <w:color w:val="000000" w:themeColor="text1"/>
         </w:rPr>
       </w:pPr>
+      <w:proofErr w:type="spellStart"/>
       <w:r>
         <w:rPr>
           <w:rFonts w:hint="eastAsia"/>
           <w:color w:val="000000" w:themeColor="text1"/>
         </w:rPr>
-        <w:t>어드바이저는 언제 어디서나 할수 있는 간단한 상담으로 부수입을 얻음으로서 경제적인 도움을 얻을 수 있으며 패션 관련 전공자들은 상담 내역 등을 자신의 포트폴리오에 활용할 수 있다.</w:t>
+        <w:t>어드바이저는</w:t>
+      </w:r>
+      <w:proofErr w:type="spellEnd"/>
+      <w:r>
+        <w:rPr>
+          <w:rFonts w:hint="eastAsia"/>
+          <w:color w:val="000000" w:themeColor="text1"/>
+        </w:rPr>
+        <w:t xml:space="preserve"> 언제 어디서나 </w:t>
+      </w:r>
+      <w:proofErr w:type="spellStart"/>
+      <w:r>
+        <w:rPr>
+          <w:rFonts w:hint="eastAsia"/>
+          <w:color w:val="000000" w:themeColor="text1"/>
+        </w:rPr>
+        <w:t>할수</w:t>
+      </w:r>
+      <w:proofErr w:type="spellEnd"/>
+      <w:r>
+        <w:rPr>
+          <w:rFonts w:hint="eastAsia"/>
+          <w:color w:val="000000" w:themeColor="text1"/>
+        </w:rPr>
+        <w:t xml:space="preserve"> 있는 간단한 상담으로 부수입을 </w:t>
+      </w:r>
+      <w:proofErr w:type="spellStart"/>
+      <w:r>
+        <w:rPr>
+          <w:rFonts w:hint="eastAsia"/>
+          <w:color w:val="000000" w:themeColor="text1"/>
+        </w:rPr>
+        <w:t>얻음으로서</w:t>
+      </w:r>
+      <w:proofErr w:type="spellEnd"/>
+      <w:r>
+        <w:rPr>
+          <w:rFonts w:hint="eastAsia"/>
+          <w:color w:val="000000" w:themeColor="text1"/>
+        </w:rPr>
+        <w:t xml:space="preserve"> 경제적인 도움을 얻을 수 있으며 패션 관련 전공자들은 상담 내역 등을 자신의 포트폴리오에 활용할 수 있다.</w:t>
       </w:r>
     </w:p>
     <w:p>
@@ -1352,11 +1304,19 @@
           <w:color w:val="000000" w:themeColor="text1"/>
         </w:rPr>
       </w:pPr>
-      <w:r>
-        <w:rPr>
-          <w:color w:val="000000" w:themeColor="text1"/>
-        </w:rPr>
-        <w:t>어드바이저들의 추천을 받은 의류 데이터를 활용해 서비스 이용자에게 상담 외에도 서비스 자체적으로 사용자가 선호하는 의류를 추천해 줄 수 있으며 나만의 옷장에 의류 판매 기능을 도입하여 중고 의류 시장을 구축할 수 있을 것이다.</w:t>
+      <w:proofErr w:type="spellStart"/>
+      <w:r>
+        <w:rPr>
+          <w:color w:val="000000" w:themeColor="text1"/>
+        </w:rPr>
+        <w:t>어드바이저들의</w:t>
+      </w:r>
+      <w:proofErr w:type="spellEnd"/>
+      <w:r>
+        <w:rPr>
+          <w:color w:val="000000" w:themeColor="text1"/>
+        </w:rPr>
+        <w:t xml:space="preserve"> 추천을 받은 의류 데이터를 활용해 서비스 이용자에게 상담 외에도 서비스 자체적으로 사용자가 선호하는 의류를 추천해 줄 수 있으며 나만의 옷장에 의류 판매 기능을 도입하여 중고 의류 시장을 구축할 수 있을 것이다.</w:t>
       </w:r>
     </w:p>
     <w:p>
@@ -1494,12 +1454,21 @@
         </w:rPr>
       </w:pPr>
       <w:bookmarkStart w:id="4" w:name="_Toc39068465"/>
+      <w:proofErr w:type="spellStart"/>
       <w:r>
         <w:rPr>
           <w:rFonts w:hint="eastAsia"/>
           <w:color w:val="000000" w:themeColor="text1"/>
         </w:rPr>
-        <w:t>팀원별 담당 역할</w:t>
+        <w:t>팀원별</w:t>
+      </w:r>
+      <w:proofErr w:type="spellEnd"/>
+      <w:r>
+        <w:rPr>
+          <w:rFonts w:hint="eastAsia"/>
+          <w:color w:val="000000" w:themeColor="text1"/>
+        </w:rPr>
+        <w:t xml:space="preserve"> 담당 역할</w:t>
       </w:r>
       <w:bookmarkEnd w:id="4"/>
     </w:p>
@@ -1664,7 +1633,27 @@
                 <w:sz w:val="20"/>
                 <w:szCs w:val="20"/>
               </w:rPr>
-              <w:t>팀장. 기획 및 프론트엔트 개발</w:t>
+              <w:t xml:space="preserve">팀장. 기획 및 </w:t>
+            </w:r>
+            <w:proofErr w:type="spellStart"/>
+            <w:r>
+              <w:rPr>
+                <w:rFonts w:hint="eastAsia"/>
+                <w:color w:val="000000" w:themeColor="text1"/>
+                <w:sz w:val="20"/>
+                <w:szCs w:val="20"/>
+              </w:rPr>
+              <w:t>프론트엔트</w:t>
+            </w:r>
+            <w:proofErr w:type="spellEnd"/>
+            <w:r>
+              <w:rPr>
+                <w:rFonts w:hint="eastAsia"/>
+                <w:color w:val="000000" w:themeColor="text1"/>
+                <w:sz w:val="20"/>
+                <w:szCs w:val="20"/>
+              </w:rPr>
+              <w:t xml:space="preserve"> 개발</w:t>
             </w:r>
           </w:p>
         </w:tc>
@@ -1683,6 +1672,7 @@
                 <w:szCs w:val="20"/>
               </w:rPr>
             </w:pPr>
+            <w:proofErr w:type="spellStart"/>
             <w:r>
               <w:rPr>
                 <w:rFonts w:hint="eastAsia"/>
@@ -1692,6 +1682,7 @@
               </w:rPr>
               <w:t>조서원</w:t>
             </w:r>
+            <w:proofErr w:type="spellEnd"/>
           </w:p>
         </w:tc>
         <w:tc>
@@ -1722,14 +1713,25 @@
                 <w:szCs w:val="20"/>
               </w:rPr>
             </w:pPr>
-            <w:r>
-              <w:rPr>
-                <w:rFonts w:hint="eastAsia"/>
-                <w:color w:val="000000" w:themeColor="text1"/>
-                <w:sz w:val="20"/>
-                <w:szCs w:val="20"/>
-              </w:rPr>
-              <w:t>프론트앤드 개발</w:t>
+            <w:proofErr w:type="spellStart"/>
+            <w:r>
+              <w:rPr>
+                <w:rFonts w:hint="eastAsia"/>
+                <w:color w:val="000000" w:themeColor="text1"/>
+                <w:sz w:val="20"/>
+                <w:szCs w:val="20"/>
+              </w:rPr>
+              <w:t>프론트앤드</w:t>
+            </w:r>
+            <w:proofErr w:type="spellEnd"/>
+            <w:r>
+              <w:rPr>
+                <w:rFonts w:hint="eastAsia"/>
+                <w:color w:val="000000" w:themeColor="text1"/>
+                <w:sz w:val="20"/>
+                <w:szCs w:val="20"/>
+              </w:rPr>
+              <w:t xml:space="preserve"> 개발</w:t>
             </w:r>
           </w:p>
         </w:tc>
@@ -1748,6 +1750,7 @@
                 <w:szCs w:val="20"/>
               </w:rPr>
             </w:pPr>
+            <w:proofErr w:type="spellStart"/>
             <w:r>
               <w:rPr>
                 <w:rFonts w:hint="eastAsia"/>
@@ -1757,6 +1760,7 @@
               </w:rPr>
               <w:t>정택진</w:t>
             </w:r>
+            <w:proofErr w:type="spellEnd"/>
           </w:p>
         </w:tc>
         <w:tc>
@@ -1787,31 +1791,63 @@
                 <w:szCs w:val="20"/>
               </w:rPr>
             </w:pPr>
-            <w:r>
-              <w:rPr>
-                <w:rFonts w:hint="eastAsia"/>
-                <w:color w:val="000000" w:themeColor="text1"/>
-                <w:sz w:val="20"/>
-                <w:szCs w:val="20"/>
-              </w:rPr>
-              <w:t xml:space="preserve">백엔드 </w:t>
-            </w:r>
-            <w:r>
-              <w:rPr>
-                <w:color w:val="000000" w:themeColor="text1"/>
-                <w:sz w:val="20"/>
-                <w:szCs w:val="20"/>
-              </w:rPr>
-              <w:t xml:space="preserve">/ </w:t>
-            </w:r>
-            <w:r>
-              <w:rPr>
-                <w:rFonts w:hint="eastAsia"/>
-                <w:color w:val="000000" w:themeColor="text1"/>
-                <w:sz w:val="20"/>
-                <w:szCs w:val="20"/>
-              </w:rPr>
-              <w:t>프론트엔드 개발</w:t>
+            <w:proofErr w:type="spellStart"/>
+            <w:proofErr w:type="gramStart"/>
+            <w:r>
+              <w:rPr>
+                <w:rFonts w:hint="eastAsia"/>
+                <w:color w:val="000000" w:themeColor="text1"/>
+                <w:sz w:val="20"/>
+                <w:szCs w:val="20"/>
+              </w:rPr>
+              <w:t>백엔드</w:t>
+            </w:r>
+            <w:proofErr w:type="spellEnd"/>
+            <w:r>
+              <w:rPr>
+                <w:rFonts w:hint="eastAsia"/>
+                <w:color w:val="000000" w:themeColor="text1"/>
+                <w:sz w:val="20"/>
+                <w:szCs w:val="20"/>
+              </w:rPr>
+              <w:t xml:space="preserve"> </w:t>
+            </w:r>
+            <w:r>
+              <w:rPr>
+                <w:color w:val="000000" w:themeColor="text1"/>
+                <w:sz w:val="20"/>
+                <w:szCs w:val="20"/>
+              </w:rPr>
+              <w:t>/</w:t>
+            </w:r>
+            <w:proofErr w:type="gramEnd"/>
+            <w:r>
+              <w:rPr>
+                <w:color w:val="000000" w:themeColor="text1"/>
+                <w:sz w:val="20"/>
+                <w:szCs w:val="20"/>
+              </w:rPr>
+              <w:t xml:space="preserve"> </w:t>
+            </w:r>
+            <w:proofErr w:type="spellStart"/>
+            <w:r>
+              <w:rPr>
+                <w:rFonts w:hint="eastAsia"/>
+                <w:color w:val="000000" w:themeColor="text1"/>
+                <w:sz w:val="20"/>
+                <w:szCs w:val="20"/>
+              </w:rPr>
+              <w:t>프론트엔드</w:t>
+            </w:r>
+            <w:proofErr w:type="spellEnd"/>
+            <w:r>
+              <w:rPr>
+                <w:rFonts w:hint="eastAsia"/>
+                <w:color w:val="000000" w:themeColor="text1"/>
+                <w:sz w:val="20"/>
+                <w:szCs w:val="20"/>
+              </w:rPr>
+              <w:t xml:space="preserve"> 개발</w:t>
             </w:r>
           </w:p>
         </w:tc>
@@ -1869,14 +1905,25 @@
                 <w:szCs w:val="20"/>
               </w:rPr>
             </w:pPr>
-            <w:r>
-              <w:rPr>
-                <w:rFonts w:hint="eastAsia"/>
-                <w:color w:val="000000" w:themeColor="text1"/>
-                <w:sz w:val="20"/>
-                <w:szCs w:val="20"/>
-              </w:rPr>
-              <w:t>백엔드 개발</w:t>
+            <w:proofErr w:type="spellStart"/>
+            <w:r>
+              <w:rPr>
+                <w:rFonts w:hint="eastAsia"/>
+                <w:color w:val="000000" w:themeColor="text1"/>
+                <w:sz w:val="20"/>
+                <w:szCs w:val="20"/>
+              </w:rPr>
+              <w:t>백엔드</w:t>
+            </w:r>
+            <w:proofErr w:type="spellEnd"/>
+            <w:r>
+              <w:rPr>
+                <w:rFonts w:hint="eastAsia"/>
+                <w:color w:val="000000" w:themeColor="text1"/>
+                <w:sz w:val="20"/>
+                <w:szCs w:val="20"/>
+              </w:rPr>
+              <w:t xml:space="preserve"> 개발</w:t>
             </w:r>
           </w:p>
         </w:tc>
@@ -1934,14 +1981,25 @@
                 <w:szCs w:val="20"/>
               </w:rPr>
             </w:pPr>
-            <w:r>
-              <w:rPr>
-                <w:rFonts w:hint="eastAsia"/>
-                <w:color w:val="000000" w:themeColor="text1"/>
-                <w:sz w:val="20"/>
-                <w:szCs w:val="20"/>
-              </w:rPr>
-              <w:t>백엔드 개발</w:t>
+            <w:proofErr w:type="spellStart"/>
+            <w:r>
+              <w:rPr>
+                <w:rFonts w:hint="eastAsia"/>
+                <w:color w:val="000000" w:themeColor="text1"/>
+                <w:sz w:val="20"/>
+                <w:szCs w:val="20"/>
+              </w:rPr>
+              <w:t>백엔드</w:t>
+            </w:r>
+            <w:proofErr w:type="spellEnd"/>
+            <w:r>
+              <w:rPr>
+                <w:rFonts w:hint="eastAsia"/>
+                <w:color w:val="000000" w:themeColor="text1"/>
+                <w:sz w:val="20"/>
+                <w:szCs w:val="20"/>
+              </w:rPr>
+              <w:t xml:space="preserve"> 개발</w:t>
             </w:r>
           </w:p>
         </w:tc>
@@ -2611,6 +2669,7 @@
               </w:rPr>
               <w:t xml:space="preserve"> </w:t>
             </w:r>
+            <w:proofErr w:type="spellStart"/>
             <w:r>
               <w:rPr>
                 <w:rFonts w:hint="eastAsia"/>
@@ -2620,6 +2679,7 @@
               </w:rPr>
               <w:t>조서원</w:t>
             </w:r>
+            <w:proofErr w:type="spellEnd"/>
           </w:p>
         </w:tc>
       </w:tr>
@@ -2741,14 +2801,36 @@
                 <w:szCs w:val="20"/>
               </w:rPr>
             </w:pPr>
-            <w:r>
-              <w:rPr>
-                <w:rFonts w:hint="eastAsia"/>
-                <w:color w:val="000000" w:themeColor="text1"/>
-                <w:sz w:val="20"/>
-                <w:szCs w:val="20"/>
-              </w:rPr>
-              <w:t>박준성,정택진,</w:t>
+            <w:proofErr w:type="gramStart"/>
+            <w:r>
+              <w:rPr>
+                <w:rFonts w:hint="eastAsia"/>
+                <w:color w:val="000000" w:themeColor="text1"/>
+                <w:sz w:val="20"/>
+                <w:szCs w:val="20"/>
+              </w:rPr>
+              <w:t>박준성,</w:t>
+            </w:r>
+            <w:proofErr w:type="spellStart"/>
+            <w:r>
+              <w:rPr>
+                <w:rFonts w:hint="eastAsia"/>
+                <w:color w:val="000000" w:themeColor="text1"/>
+                <w:sz w:val="20"/>
+                <w:szCs w:val="20"/>
+              </w:rPr>
+              <w:t>정택진</w:t>
+            </w:r>
+            <w:proofErr w:type="spellEnd"/>
+            <w:proofErr w:type="gramEnd"/>
+            <w:r>
+              <w:rPr>
+                <w:rFonts w:hint="eastAsia"/>
+                <w:color w:val="000000" w:themeColor="text1"/>
+                <w:sz w:val="20"/>
+                <w:szCs w:val="20"/>
+              </w:rPr>
+              <w:t>,</w:t>
             </w:r>
             <w:r>
               <w:rPr>
@@ -3001,7 +3083,38 @@
                 <w:sz w:val="20"/>
                 <w:szCs w:val="20"/>
               </w:rPr>
-              <w:t xml:space="preserve">개발: 백엔드 / </w:t>
+              <w:t xml:space="preserve">개발: </w:t>
+            </w:r>
+            <w:proofErr w:type="spellStart"/>
+            <w:proofErr w:type="gramStart"/>
+            <w:r>
+              <w:rPr>
+                <w:rFonts w:hint="eastAsia"/>
+                <w:color w:val="000000" w:themeColor="text1"/>
+                <w:sz w:val="20"/>
+                <w:szCs w:val="20"/>
+              </w:rPr>
+              <w:t>백엔드</w:t>
+            </w:r>
+            <w:proofErr w:type="spellEnd"/>
+            <w:r>
+              <w:rPr>
+                <w:rFonts w:hint="eastAsia"/>
+                <w:color w:val="000000" w:themeColor="text1"/>
+                <w:sz w:val="20"/>
+                <w:szCs w:val="20"/>
+              </w:rPr>
+              <w:t xml:space="preserve"> /</w:t>
+            </w:r>
+            <w:proofErr w:type="gramEnd"/>
+            <w:r>
+              <w:rPr>
+                <w:rFonts w:hint="eastAsia"/>
+                <w:color w:val="000000" w:themeColor="text1"/>
+                <w:sz w:val="20"/>
+                <w:szCs w:val="20"/>
+              </w:rPr>
+              <w:t xml:space="preserve"> </w:t>
             </w:r>
             <w:r>
               <w:rPr>
@@ -3035,14 +3148,36 @@
                 <w:szCs w:val="20"/>
               </w:rPr>
             </w:pPr>
-            <w:r>
-              <w:rPr>
-                <w:rFonts w:hint="eastAsia"/>
-                <w:color w:val="000000" w:themeColor="text1"/>
-                <w:sz w:val="20"/>
-                <w:szCs w:val="20"/>
-              </w:rPr>
-              <w:t>박준성,정택진,</w:t>
+            <w:proofErr w:type="gramStart"/>
+            <w:r>
+              <w:rPr>
+                <w:rFonts w:hint="eastAsia"/>
+                <w:color w:val="000000" w:themeColor="text1"/>
+                <w:sz w:val="20"/>
+                <w:szCs w:val="20"/>
+              </w:rPr>
+              <w:t>박준성,</w:t>
+            </w:r>
+            <w:proofErr w:type="spellStart"/>
+            <w:r>
+              <w:rPr>
+                <w:rFonts w:hint="eastAsia"/>
+                <w:color w:val="000000" w:themeColor="text1"/>
+                <w:sz w:val="20"/>
+                <w:szCs w:val="20"/>
+              </w:rPr>
+              <w:t>정택진</w:t>
+            </w:r>
+            <w:proofErr w:type="spellEnd"/>
+            <w:proofErr w:type="gramEnd"/>
+            <w:r>
+              <w:rPr>
+                <w:rFonts w:hint="eastAsia"/>
+                <w:color w:val="000000" w:themeColor="text1"/>
+                <w:sz w:val="20"/>
+                <w:szCs w:val="20"/>
+              </w:rPr>
+              <w:t>,</w:t>
             </w:r>
             <w:r>
               <w:rPr>
@@ -3175,22 +3310,43 @@
               </w:rPr>
               <w:t xml:space="preserve"> </w:t>
             </w:r>
-            <w:r>
-              <w:rPr>
-                <w:rFonts w:hint="eastAsia"/>
-                <w:color w:val="000000" w:themeColor="text1"/>
-                <w:sz w:val="20"/>
-                <w:szCs w:val="20"/>
-              </w:rPr>
-              <w:t xml:space="preserve">백엔드 </w:t>
-            </w:r>
-            <w:r>
-              <w:rPr>
-                <w:color w:val="000000" w:themeColor="text1"/>
-                <w:sz w:val="20"/>
-                <w:szCs w:val="20"/>
-              </w:rPr>
-              <w:t>/ API</w:t>
+            <w:proofErr w:type="spellStart"/>
+            <w:proofErr w:type="gramStart"/>
+            <w:r>
+              <w:rPr>
+                <w:rFonts w:hint="eastAsia"/>
+                <w:color w:val="000000" w:themeColor="text1"/>
+                <w:sz w:val="20"/>
+                <w:szCs w:val="20"/>
+              </w:rPr>
+              <w:t>백엔드</w:t>
+            </w:r>
+            <w:proofErr w:type="spellEnd"/>
+            <w:r>
+              <w:rPr>
+                <w:rFonts w:hint="eastAsia"/>
+                <w:color w:val="000000" w:themeColor="text1"/>
+                <w:sz w:val="20"/>
+                <w:szCs w:val="20"/>
+              </w:rPr>
+              <w:t xml:space="preserve"> </w:t>
+            </w:r>
+            <w:r>
+              <w:rPr>
+                <w:color w:val="000000" w:themeColor="text1"/>
+                <w:sz w:val="20"/>
+                <w:szCs w:val="20"/>
+              </w:rPr>
+              <w:t>/</w:t>
+            </w:r>
+            <w:proofErr w:type="gramEnd"/>
+            <w:r>
+              <w:rPr>
+                <w:color w:val="000000" w:themeColor="text1"/>
+                <w:sz w:val="20"/>
+                <w:szCs w:val="20"/>
+              </w:rPr>
+              <w:t xml:space="preserve"> API</w:t>
             </w:r>
           </w:p>
         </w:tc>
@@ -3207,14 +3363,36 @@
                 <w:szCs w:val="20"/>
               </w:rPr>
             </w:pPr>
-            <w:r>
-              <w:rPr>
-                <w:rFonts w:hint="eastAsia"/>
-                <w:color w:val="000000" w:themeColor="text1"/>
-                <w:sz w:val="20"/>
-                <w:szCs w:val="20"/>
-              </w:rPr>
-              <w:t>박준성,정택진,</w:t>
+            <w:proofErr w:type="gramStart"/>
+            <w:r>
+              <w:rPr>
+                <w:rFonts w:hint="eastAsia"/>
+                <w:color w:val="000000" w:themeColor="text1"/>
+                <w:sz w:val="20"/>
+                <w:szCs w:val="20"/>
+              </w:rPr>
+              <w:t>박준성,</w:t>
+            </w:r>
+            <w:proofErr w:type="spellStart"/>
+            <w:r>
+              <w:rPr>
+                <w:rFonts w:hint="eastAsia"/>
+                <w:color w:val="000000" w:themeColor="text1"/>
+                <w:sz w:val="20"/>
+                <w:szCs w:val="20"/>
+              </w:rPr>
+              <w:t>정택진</w:t>
+            </w:r>
+            <w:proofErr w:type="spellEnd"/>
+            <w:proofErr w:type="gramEnd"/>
+            <w:r>
+              <w:rPr>
+                <w:rFonts w:hint="eastAsia"/>
+                <w:color w:val="000000" w:themeColor="text1"/>
+                <w:sz w:val="20"/>
+                <w:szCs w:val="20"/>
+              </w:rPr>
+              <w:t>,</w:t>
             </w:r>
             <w:r>
               <w:rPr>
@@ -3337,15 +3515,34 @@
                 <w:sz w:val="20"/>
                 <w:szCs w:val="20"/>
               </w:rPr>
-              <w:t xml:space="preserve">개발: 프론트 </w:t>
-            </w:r>
-            <w:r>
-              <w:rPr>
-                <w:color w:val="000000" w:themeColor="text1"/>
-                <w:sz w:val="20"/>
-                <w:szCs w:val="20"/>
-              </w:rPr>
-              <w:t xml:space="preserve">/ </w:t>
+              <w:t xml:space="preserve">개발: </w:t>
+            </w:r>
+            <w:proofErr w:type="gramStart"/>
+            <w:r>
+              <w:rPr>
+                <w:rFonts w:hint="eastAsia"/>
+                <w:color w:val="000000" w:themeColor="text1"/>
+                <w:sz w:val="20"/>
+                <w:szCs w:val="20"/>
+              </w:rPr>
+              <w:t xml:space="preserve">프론트 </w:t>
+            </w:r>
+            <w:r>
+              <w:rPr>
+                <w:color w:val="000000" w:themeColor="text1"/>
+                <w:sz w:val="20"/>
+                <w:szCs w:val="20"/>
+              </w:rPr>
+              <w:t>/</w:t>
+            </w:r>
+            <w:proofErr w:type="gramEnd"/>
+            <w:r>
+              <w:rPr>
+                <w:color w:val="000000" w:themeColor="text1"/>
+                <w:sz w:val="20"/>
+                <w:szCs w:val="20"/>
+              </w:rPr>
+              <w:t xml:space="preserve"> </w:t>
             </w:r>
             <w:r>
               <w:rPr>
@@ -3405,6 +3602,7 @@
               </w:rPr>
               <w:t xml:space="preserve"> </w:t>
             </w:r>
+            <w:proofErr w:type="spellStart"/>
             <w:r>
               <w:rPr>
                 <w:rFonts w:hint="eastAsia"/>
@@ -3414,6 +3612,7 @@
               </w:rPr>
               <w:t>조서원</w:t>
             </w:r>
+            <w:proofErr w:type="spellEnd"/>
           </w:p>
         </w:tc>
       </w:tr>
@@ -3518,15 +3717,34 @@
                 <w:sz w:val="20"/>
                 <w:szCs w:val="20"/>
               </w:rPr>
-              <w:t xml:space="preserve">개발: 프론트 </w:t>
-            </w:r>
-            <w:r>
-              <w:rPr>
-                <w:color w:val="000000" w:themeColor="text1"/>
-                <w:sz w:val="20"/>
-                <w:szCs w:val="20"/>
-              </w:rPr>
-              <w:t xml:space="preserve">/ </w:t>
+              <w:t xml:space="preserve">개발: </w:t>
+            </w:r>
+            <w:proofErr w:type="gramStart"/>
+            <w:r>
+              <w:rPr>
+                <w:rFonts w:hint="eastAsia"/>
+                <w:color w:val="000000" w:themeColor="text1"/>
+                <w:sz w:val="20"/>
+                <w:szCs w:val="20"/>
+              </w:rPr>
+              <w:t xml:space="preserve">프론트 </w:t>
+            </w:r>
+            <w:r>
+              <w:rPr>
+                <w:color w:val="000000" w:themeColor="text1"/>
+                <w:sz w:val="20"/>
+                <w:szCs w:val="20"/>
+              </w:rPr>
+              <w:t>/</w:t>
+            </w:r>
+            <w:proofErr w:type="gramEnd"/>
+            <w:r>
+              <w:rPr>
+                <w:color w:val="000000" w:themeColor="text1"/>
+                <w:sz w:val="20"/>
+                <w:szCs w:val="20"/>
+              </w:rPr>
+              <w:t xml:space="preserve"> </w:t>
             </w:r>
             <w:r>
               <w:rPr>
@@ -3569,6 +3787,7 @@
               </w:rPr>
               <w:t xml:space="preserve"> </w:t>
             </w:r>
+            <w:proofErr w:type="spellStart"/>
             <w:r>
               <w:rPr>
                 <w:rFonts w:hint="eastAsia"/>
@@ -3578,6 +3797,7 @@
               </w:rPr>
               <w:t>조서원</w:t>
             </w:r>
+            <w:proofErr w:type="spellEnd"/>
           </w:p>
         </w:tc>
       </w:tr>
@@ -4568,6 +4788,7 @@
                 <w:szCs w:val="20"/>
               </w:rPr>
             </w:pPr>
+            <w:proofErr w:type="spellStart"/>
             <w:r>
               <w:rPr>
                 <w:rFonts w:hint="eastAsia"/>
@@ -4577,6 +4798,7 @@
               </w:rPr>
               <w:t>백엔드</w:t>
             </w:r>
+            <w:proofErr w:type="spellEnd"/>
           </w:p>
         </w:tc>
         <w:tc>
@@ -4763,6 +4985,7 @@
                 <w:szCs w:val="20"/>
               </w:rPr>
             </w:pPr>
+            <w:proofErr w:type="spellStart"/>
             <w:r>
               <w:rPr>
                 <w:rFonts w:hint="eastAsia"/>
@@ -4772,6 +4995,7 @@
               </w:rPr>
               <w:t>프론트엔드</w:t>
             </w:r>
+            <w:proofErr w:type="spellEnd"/>
           </w:p>
         </w:tc>
         <w:tc>
@@ -4804,6 +5028,7 @@
                 <w:szCs w:val="20"/>
               </w:rPr>
             </w:pPr>
+            <w:proofErr w:type="spellStart"/>
             <w:r>
               <w:rPr>
                 <w:color w:val="000000" w:themeColor="text1"/>
@@ -4812,6 +5037,7 @@
               </w:rPr>
               <w:t>MaterialUI</w:t>
             </w:r>
+            <w:proofErr w:type="spellEnd"/>
           </w:p>
         </w:tc>
         <w:tc>
@@ -4900,14 +5126,25 @@
                 <w:szCs w:val="20"/>
               </w:rPr>
             </w:pPr>
-            <w:r>
-              <w:rPr>
-                <w:rFonts w:hint="eastAsia"/>
-                <w:color w:val="000000" w:themeColor="text1"/>
-                <w:sz w:val="20"/>
-                <w:szCs w:val="20"/>
-              </w:rPr>
-              <w:t>프론트엔드 배포</w:t>
+            <w:proofErr w:type="spellStart"/>
+            <w:r>
+              <w:rPr>
+                <w:rFonts w:hint="eastAsia"/>
+                <w:color w:val="000000" w:themeColor="text1"/>
+                <w:sz w:val="20"/>
+                <w:szCs w:val="20"/>
+              </w:rPr>
+              <w:t>프론트엔드</w:t>
+            </w:r>
+            <w:proofErr w:type="spellEnd"/>
+            <w:r>
+              <w:rPr>
+                <w:rFonts w:hint="eastAsia"/>
+                <w:color w:val="000000" w:themeColor="text1"/>
+                <w:sz w:val="20"/>
+                <w:szCs w:val="20"/>
+              </w:rPr>
+              <w:t xml:space="preserve"> 배포</w:t>
             </w:r>
           </w:p>
         </w:tc>
@@ -4965,6 +5202,7 @@
                 <w:szCs w:val="20"/>
               </w:rPr>
             </w:pPr>
+            <w:proofErr w:type="spellStart"/>
             <w:r>
               <w:rPr>
                 <w:rFonts w:hint="eastAsia"/>
@@ -4974,6 +5212,7 @@
               </w:rPr>
               <w:t>백엔드</w:t>
             </w:r>
+            <w:proofErr w:type="spellEnd"/>
           </w:p>
         </w:tc>
         <w:tc>
@@ -5584,7 +5823,25 @@
                 <w:sz w:val="16"/>
                 <w:szCs w:val="16"/>
               </w:rPr>
-              <w:t xml:space="preserve">20,000 KRW / </w:t>
+              <w:t xml:space="preserve">20,000 </w:t>
+            </w:r>
+            <w:proofErr w:type="gramStart"/>
+            <w:r>
+              <w:rPr>
+                <w:color w:val="000000" w:themeColor="text1"/>
+                <w:sz w:val="16"/>
+                <w:szCs w:val="16"/>
+              </w:rPr>
+              <w:t>KRW /</w:t>
+            </w:r>
+            <w:proofErr w:type="gramEnd"/>
+            <w:r>
+              <w:rPr>
+                <w:color w:val="000000" w:themeColor="text1"/>
+                <w:sz w:val="16"/>
+                <w:szCs w:val="16"/>
+              </w:rPr>
+              <w:t xml:space="preserve"> </w:t>
             </w:r>
             <w:r>
               <w:rPr>
@@ -5839,14 +6096,25 @@
                 <w:szCs w:val="16"/>
               </w:rPr>
             </w:pPr>
-            <w:r>
-              <w:rPr>
-                <w:rFonts w:hint="eastAsia"/>
-                <w:color w:val="000000" w:themeColor="text1"/>
-                <w:sz w:val="16"/>
-                <w:szCs w:val="16"/>
-              </w:rPr>
-              <w:t>리액트를 다루는 기술</w:t>
+            <w:proofErr w:type="spellStart"/>
+            <w:r>
+              <w:rPr>
+                <w:rFonts w:hint="eastAsia"/>
+                <w:color w:val="000000" w:themeColor="text1"/>
+                <w:sz w:val="16"/>
+                <w:szCs w:val="16"/>
+              </w:rPr>
+              <w:t>리액트를</w:t>
+            </w:r>
+            <w:proofErr w:type="spellEnd"/>
+            <w:r>
+              <w:rPr>
+                <w:rFonts w:hint="eastAsia"/>
+                <w:color w:val="000000" w:themeColor="text1"/>
+                <w:sz w:val="16"/>
+                <w:szCs w:val="16"/>
+              </w:rPr>
+              <w:t xml:space="preserve"> 다루는 기술</w:t>
             </w:r>
           </w:p>
         </w:tc>
@@ -6020,16 +6288,44 @@
                 <w:sz w:val="16"/>
                 <w:szCs w:val="16"/>
               </w:rPr>
-              <w:t xml:space="preserve">Do ti! </w:t>
-            </w:r>
-            <w:r>
-              <w:rPr>
-                <w:rFonts w:hint="eastAsia"/>
-                <w:color w:val="000000" w:themeColor="text1"/>
-                <w:sz w:val="16"/>
-                <w:szCs w:val="16"/>
-              </w:rPr>
-              <w:t xml:space="preserve">리액트 프로그래밍 정석 </w:t>
+              <w:t>Do i</w:t>
+            </w:r>
+            <w:r>
+              <w:rPr>
+                <w:rFonts w:hint="eastAsia"/>
+                <w:color w:val="000000" w:themeColor="text1"/>
+                <w:sz w:val="16"/>
+                <w:szCs w:val="16"/>
+              </w:rPr>
+              <w:t>t</w:t>
+            </w:r>
+            <w:r>
+              <w:rPr>
+                <w:color w:val="000000" w:themeColor="text1"/>
+                <w:sz w:val="16"/>
+                <w:szCs w:val="16"/>
+              </w:rPr>
+              <w:t xml:space="preserve">! </w:t>
+            </w:r>
+            <w:proofErr w:type="spellStart"/>
+            <w:r>
+              <w:rPr>
+                <w:rFonts w:hint="eastAsia"/>
+                <w:color w:val="000000" w:themeColor="text1"/>
+                <w:sz w:val="16"/>
+                <w:szCs w:val="16"/>
+              </w:rPr>
+              <w:t>리액트</w:t>
+            </w:r>
+            <w:proofErr w:type="spellEnd"/>
+            <w:r>
+              <w:rPr>
+                <w:rFonts w:hint="eastAsia"/>
+                <w:color w:val="000000" w:themeColor="text1"/>
+                <w:sz w:val="16"/>
+                <w:szCs w:val="16"/>
+              </w:rPr>
+              <w:t xml:space="preserve"> 프로그래밍 정석 </w:t>
             </w:r>
             <w:r>
               <w:rPr>
@@ -6039,6 +6335,7 @@
               </w:rPr>
               <w:t>(</w:t>
             </w:r>
+            <w:proofErr w:type="spellStart"/>
             <w:r>
               <w:rPr>
                 <w:rFonts w:hint="eastAsia"/>
@@ -6048,6 +6345,7 @@
               </w:rPr>
               <w:t>이지스퍼블리싱</w:t>
             </w:r>
+            <w:proofErr w:type="spellEnd"/>
             <w:r>
               <w:rPr>
                 <w:color w:val="000000" w:themeColor="text1"/>
@@ -6369,7 +6667,25 @@
                 <w:sz w:val="16"/>
                 <w:szCs w:val="16"/>
               </w:rPr>
-              <w:t xml:space="preserve"> 웹 서비스를 다루는 기술 실무에서 필요한 AWS 클라우드의 모든 것!,실무에서 알아야 할 기술은 따로 있다!</w:t>
+              <w:t xml:space="preserve"> 웹 서비스를 다루는 기술 실무에서 필요한 AWS 클라우드의 모든 </w:t>
+            </w:r>
+            <w:proofErr w:type="gramStart"/>
+            <w:r>
+              <w:rPr>
+                <w:color w:val="000000" w:themeColor="text1"/>
+                <w:sz w:val="16"/>
+                <w:szCs w:val="16"/>
+              </w:rPr>
+              <w:t>것!,</w:t>
+            </w:r>
+            <w:proofErr w:type="gramEnd"/>
+            <w:r>
+              <w:rPr>
+                <w:color w:val="000000" w:themeColor="text1"/>
+                <w:sz w:val="16"/>
+                <w:szCs w:val="16"/>
+              </w:rPr>
+              <w:t>실무에서 알아야 할 기술은 따로 있다!</w:t>
             </w:r>
           </w:p>
         </w:tc>
@@ -6478,6 +6794,7 @@
               </w:rPr>
               <w:t xml:space="preserve">- </w:t>
             </w:r>
+            <w:proofErr w:type="spellStart"/>
             <w:r>
               <w:rPr>
                 <w:rFonts w:hint="eastAsia"/>
@@ -6487,6 +6804,7 @@
               </w:rPr>
               <w:t>노마드코더</w:t>
             </w:r>
+            <w:proofErr w:type="spellEnd"/>
           </w:p>
         </w:tc>
         <w:tc>
@@ -6535,15 +6853,34 @@
                 <w:sz w:val="16"/>
                 <w:szCs w:val="16"/>
               </w:rPr>
-              <w:t xml:space="preserve">(링크 </w:t>
-            </w:r>
-            <w:r>
-              <w:rPr>
-                <w:color w:val="000000" w:themeColor="text1"/>
-                <w:sz w:val="16"/>
-                <w:szCs w:val="16"/>
-              </w:rPr>
-              <w:t xml:space="preserve">: </w:t>
+              <w:t>(</w:t>
+            </w:r>
+            <w:proofErr w:type="gramStart"/>
+            <w:r>
+              <w:rPr>
+                <w:rFonts w:hint="eastAsia"/>
+                <w:color w:val="000000" w:themeColor="text1"/>
+                <w:sz w:val="16"/>
+                <w:szCs w:val="16"/>
+              </w:rPr>
+              <w:t xml:space="preserve">링크 </w:t>
+            </w:r>
+            <w:r>
+              <w:rPr>
+                <w:color w:val="000000" w:themeColor="text1"/>
+                <w:sz w:val="16"/>
+                <w:szCs w:val="16"/>
+              </w:rPr>
+              <w:t>:</w:t>
+            </w:r>
+            <w:proofErr w:type="gramEnd"/>
+            <w:r>
+              <w:rPr>
+                <w:color w:val="000000" w:themeColor="text1"/>
+                <w:sz w:val="16"/>
+                <w:szCs w:val="16"/>
+              </w:rPr>
+              <w:t xml:space="preserve"> </w:t>
             </w:r>
             <w:r>
               <w:rPr>
@@ -6714,6 +7051,7 @@
               </w:rPr>
               <w:t xml:space="preserve"> </w:t>
             </w:r>
+            <w:proofErr w:type="spellStart"/>
             <w:r>
               <w:rPr>
                 <w:rFonts w:hint="eastAsia"/>
@@ -6723,6 +7061,7 @@
               </w:rPr>
               <w:t>패스트캠프</w:t>
             </w:r>
+            <w:proofErr w:type="spellEnd"/>
           </w:p>
         </w:tc>
         <w:tc>
@@ -6739,14 +7078,45 @@
                 <w:szCs w:val="16"/>
               </w:rPr>
             </w:pPr>
-            <w:r>
-              <w:rPr>
-                <w:rFonts w:hint="eastAsia"/>
-                <w:color w:val="000000" w:themeColor="text1"/>
-                <w:sz w:val="16"/>
-                <w:szCs w:val="16"/>
-              </w:rPr>
-              <w:t xml:space="preserve">프론트엔드 개발 올인원 패키지 </w:t>
+            <w:proofErr w:type="spellStart"/>
+            <w:r>
+              <w:rPr>
+                <w:rFonts w:hint="eastAsia"/>
+                <w:color w:val="000000" w:themeColor="text1"/>
+                <w:sz w:val="16"/>
+                <w:szCs w:val="16"/>
+              </w:rPr>
+              <w:t>프론트엔드</w:t>
+            </w:r>
+            <w:proofErr w:type="spellEnd"/>
+            <w:r>
+              <w:rPr>
+                <w:rFonts w:hint="eastAsia"/>
+                <w:color w:val="000000" w:themeColor="text1"/>
+                <w:sz w:val="16"/>
+                <w:szCs w:val="16"/>
+              </w:rPr>
+              <w:t xml:space="preserve"> 개발 </w:t>
+            </w:r>
+            <w:proofErr w:type="spellStart"/>
+            <w:r>
+              <w:rPr>
+                <w:rFonts w:hint="eastAsia"/>
+                <w:color w:val="000000" w:themeColor="text1"/>
+                <w:sz w:val="16"/>
+                <w:szCs w:val="16"/>
+              </w:rPr>
+              <w:t>올인원</w:t>
+            </w:r>
+            <w:proofErr w:type="spellEnd"/>
+            <w:r>
+              <w:rPr>
+                <w:rFonts w:hint="eastAsia"/>
+                <w:color w:val="000000" w:themeColor="text1"/>
+                <w:sz w:val="16"/>
+                <w:szCs w:val="16"/>
+              </w:rPr>
+              <w:t xml:space="preserve"> 패키지 </w:t>
             </w:r>
             <w:r>
               <w:rPr>
@@ -6765,6 +7135,7 @@
               <w:br/>
               <w:t>(</w:t>
             </w:r>
+            <w:proofErr w:type="gramStart"/>
             <w:r>
               <w:rPr>
                 <w:rFonts w:hint="eastAsia"/>
@@ -6782,6 +7153,7 @@
               </w:rPr>
               <w:t>:</w:t>
             </w:r>
+            <w:proofErr w:type="gramEnd"/>
             <w:r>
               <w:rPr>
                 <w:color w:val="000000" w:themeColor="text1"/>
@@ -7077,14 +7449,29 @@
         <w:rPr>
           <w:color w:val="000000" w:themeColor="text1"/>
         </w:rPr>
-        <w:t>or 1:</w:t>
+        <w:t xml:space="preserve">or </w:t>
+      </w:r>
+      <w:proofErr w:type="gramStart"/>
+      <w:r>
+        <w:rPr>
+          <w:color w:val="000000" w:themeColor="text1"/>
+        </w:rPr>
+        <w:t>1:</w:t>
       </w:r>
       <w:r>
         <w:rPr>
           <w:rFonts w:hint="eastAsia"/>
           <w:color w:val="000000" w:themeColor="text1"/>
         </w:rPr>
-        <w:t>n 맞춤 서비스 상용화</w:t>
+        <w:t>n</w:t>
+      </w:r>
+      <w:proofErr w:type="gramEnd"/>
+      <w:r>
+        <w:rPr>
+          <w:rFonts w:hint="eastAsia"/>
+          <w:color w:val="000000" w:themeColor="text1"/>
+        </w:rPr>
+        <w:t xml:space="preserve"> 맞춤 서비스 상용화</w:t>
       </w:r>
     </w:p>
     <w:p>
@@ -7159,7 +7546,21 @@
         <w:rPr>
           <w:color w:val="000000" w:themeColor="text1"/>
         </w:rPr>
-        <w:t>(제공된 예시보다 세분화 할 것)</w:t>
+        <w:t xml:space="preserve">(제공된 예시보다 </w:t>
+      </w:r>
+      <w:proofErr w:type="gramStart"/>
+      <w:r>
+        <w:rPr>
+          <w:color w:val="000000" w:themeColor="text1"/>
+        </w:rPr>
+        <w:t>세분화 할</w:t>
+      </w:r>
+      <w:proofErr w:type="gramEnd"/>
+      <w:r>
+        <w:rPr>
+          <w:color w:val="000000" w:themeColor="text1"/>
+        </w:rPr>
+        <w:t xml:space="preserve"> 것)</w:t>
       </w:r>
     </w:p>
     <w:tbl>
@@ -7622,14 +8023,25 @@
                 <w:szCs w:val="20"/>
               </w:rPr>
             </w:pPr>
-            <w:r>
-              <w:rPr>
-                <w:rFonts w:hint="eastAsia"/>
-                <w:color w:val="000000" w:themeColor="text1"/>
-                <w:sz w:val="20"/>
-                <w:szCs w:val="20"/>
-              </w:rPr>
-              <w:t>코디네이션 관리</w:t>
+            <w:proofErr w:type="spellStart"/>
+            <w:r>
+              <w:rPr>
+                <w:rFonts w:hint="eastAsia"/>
+                <w:color w:val="000000" w:themeColor="text1"/>
+                <w:sz w:val="20"/>
+                <w:szCs w:val="20"/>
+              </w:rPr>
+              <w:t>코디네이션</w:t>
+            </w:r>
+            <w:proofErr w:type="spellEnd"/>
+            <w:r>
+              <w:rPr>
+                <w:rFonts w:hint="eastAsia"/>
+                <w:color w:val="000000" w:themeColor="text1"/>
+                <w:sz w:val="20"/>
+                <w:szCs w:val="20"/>
+              </w:rPr>
+              <w:t xml:space="preserve"> 관리</w:t>
             </w:r>
           </w:p>
         </w:tc>
@@ -7664,14 +8076,25 @@
               </w:rPr>
               <w:br/>
             </w:r>
-            <w:r>
-              <w:rPr>
-                <w:rFonts w:hint="eastAsia"/>
-                <w:color w:val="000000" w:themeColor="text1"/>
-                <w:sz w:val="20"/>
-                <w:szCs w:val="20"/>
-              </w:rPr>
-              <w:t xml:space="preserve">코디네이션에 대한 도움을 요청하는 게시물을 </w:t>
+            <w:proofErr w:type="spellStart"/>
+            <w:r>
+              <w:rPr>
+                <w:rFonts w:hint="eastAsia"/>
+                <w:color w:val="000000" w:themeColor="text1"/>
+                <w:sz w:val="20"/>
+                <w:szCs w:val="20"/>
+              </w:rPr>
+              <w:t>코디네이션에</w:t>
+            </w:r>
+            <w:proofErr w:type="spellEnd"/>
+            <w:r>
+              <w:rPr>
+                <w:rFonts w:hint="eastAsia"/>
+                <w:color w:val="000000" w:themeColor="text1"/>
+                <w:sz w:val="20"/>
+                <w:szCs w:val="20"/>
+              </w:rPr>
+              <w:t xml:space="preserve"> 대한 도움을 요청하는 게시물을 </w:t>
             </w:r>
             <w:r>
               <w:rPr>
@@ -7764,7 +8187,27 @@
                 <w:sz w:val="20"/>
                 <w:szCs w:val="20"/>
               </w:rPr>
-              <w:t xml:space="preserve">스타일리스트로 등록된 회원들은 코디네이션 </w:t>
+              <w:t xml:space="preserve">스타일리스트로 등록된 회원들은 </w:t>
+            </w:r>
+            <w:proofErr w:type="spellStart"/>
+            <w:r>
+              <w:rPr>
+                <w:rFonts w:hint="eastAsia"/>
+                <w:color w:val="000000" w:themeColor="text1"/>
+                <w:sz w:val="20"/>
+                <w:szCs w:val="20"/>
+              </w:rPr>
+              <w:t>코디네이션</w:t>
+            </w:r>
+            <w:proofErr w:type="spellEnd"/>
+            <w:r>
+              <w:rPr>
+                <w:rFonts w:hint="eastAsia"/>
+                <w:color w:val="000000" w:themeColor="text1"/>
+                <w:sz w:val="20"/>
+                <w:szCs w:val="20"/>
+              </w:rPr>
+              <w:t xml:space="preserve"> </w:t>
             </w:r>
             <w:r>
               <w:rPr>
@@ -7943,14 +8386,25 @@
               </w:rPr>
               <w:br/>
             </w:r>
-            <w:r>
-              <w:rPr>
-                <w:rFonts w:hint="eastAsia"/>
-                <w:color w:val="000000" w:themeColor="text1"/>
-                <w:sz w:val="20"/>
-                <w:szCs w:val="20"/>
-              </w:rPr>
-              <w:t>코디네이션 서비스를 받는다.</w:t>
+            <w:proofErr w:type="spellStart"/>
+            <w:r>
+              <w:rPr>
+                <w:rFonts w:hint="eastAsia"/>
+                <w:color w:val="000000" w:themeColor="text1"/>
+                <w:sz w:val="20"/>
+                <w:szCs w:val="20"/>
+              </w:rPr>
+              <w:t>코디네이션</w:t>
+            </w:r>
+            <w:proofErr w:type="spellEnd"/>
+            <w:r>
+              <w:rPr>
+                <w:rFonts w:hint="eastAsia"/>
+                <w:color w:val="000000" w:themeColor="text1"/>
+                <w:sz w:val="20"/>
+                <w:szCs w:val="20"/>
+              </w:rPr>
+              <w:t xml:space="preserve"> 서비스를 받는다.</w:t>
             </w:r>
           </w:p>
         </w:tc>
@@ -8289,9 +8743,18 @@
           <w:color w:val="000000" w:themeColor="text1"/>
         </w:rPr>
         <w:lastRenderedPageBreak/>
-        <w:t>애플리케이션 아키텍쳐</w:t>
+        <w:t xml:space="preserve">애플리케이션 </w:t>
+      </w:r>
+      <w:proofErr w:type="spellStart"/>
+      <w:r>
+        <w:rPr>
+          <w:rFonts w:hint="eastAsia"/>
+          <w:color w:val="000000" w:themeColor="text1"/>
+        </w:rPr>
+        <w:t>아키텍쳐</w:t>
       </w:r>
       <w:bookmarkEnd w:id="11"/>
+      <w:proofErr w:type="spellEnd"/>
     </w:p>
     <w:p>
       <w:pPr>
@@ -8305,12 +8768,21 @@
           <w:color w:val="000000" w:themeColor="text1"/>
         </w:rPr>
       </w:pPr>
+      <w:proofErr w:type="spellStart"/>
       <w:r>
         <w:rPr>
           <w:rFonts w:hint="eastAsia"/>
           <w:color w:val="000000" w:themeColor="text1"/>
         </w:rPr>
-        <w:t>아키택트 구성도 (참고용 예시)</w:t>
+        <w:t>아키택트</w:t>
+      </w:r>
+      <w:proofErr w:type="spellEnd"/>
+      <w:r>
+        <w:rPr>
+          <w:rFonts w:hint="eastAsia"/>
+          <w:color w:val="000000" w:themeColor="text1"/>
+        </w:rPr>
+        <w:t xml:space="preserve"> 구성도 (참고용 예시)</w:t>
       </w:r>
     </w:p>
     <w:p>
@@ -8652,7 +9124,21 @@
         <w:rPr>
           <w:color w:val="000000" w:themeColor="text1"/>
         </w:rPr>
-        <w:t>: Soomgo)</w:t>
+        <w:t xml:space="preserve">: </w:t>
+      </w:r>
+      <w:proofErr w:type="spellStart"/>
+      <w:r>
+        <w:rPr>
+          <w:color w:val="000000" w:themeColor="text1"/>
+        </w:rPr>
+        <w:t>Soomgo</w:t>
+      </w:r>
+      <w:proofErr w:type="spellEnd"/>
+      <w:r>
+        <w:rPr>
+          <w:color w:val="000000" w:themeColor="text1"/>
+        </w:rPr>
+        <w:t>)</w:t>
       </w:r>
     </w:p>
     <w:p>
@@ -8853,6 +9339,7 @@
         </w:rPr>
         <w:t xml:space="preserve">: </w:t>
       </w:r>
+      <w:proofErr w:type="spellStart"/>
       <w:r>
         <w:rPr>
           <w:rFonts w:hint="eastAsia"/>
@@ -8860,6 +9347,7 @@
         </w:rPr>
         <w:t>탈잉</w:t>
       </w:r>
+      <w:proofErr w:type="spellEnd"/>
       <w:r>
         <w:rPr>
           <w:color w:val="000000" w:themeColor="text1"/>

</xml_diff>